<commit_message>
relatorio com motivos de atributos
</commit_message>
<xml_diff>
--- a/Relatório do DER.docx
+++ b/Relatório do DER.docx
@@ -1,471 +1,963 @@
 
 <file path=word/document.xml><?xml version="1.0" encoding="utf-8"?>
-<w:document xmlns:wpc="http://schemas.microsoft.com/office/word/2010/wordprocessingCanvas" xmlns:cx="http://schemas.microsoft.com/office/drawing/2014/chartex" xmlns:cx1="http://schemas.microsoft.com/office/drawing/2015/9/8/chartex" xmlns:mc="http://schemas.openxmlformats.org/markup-compatibility/2006" xmlns:o="urn:schemas-microsoft-com:office:office" xmlns:r="http://schemas.openxmlformats.org/officeDocument/2006/relationships" xmlns:m="http://schemas.openxmlformats.org/officeDocument/2006/math" xmlns:v="urn:schemas-microsoft-com:vml" xmlns:wp14="http://schemas.microsoft.com/office/word/2010/wordprocessingDrawing" xmlns:wp="http://schemas.openxmlformats.org/drawingml/2006/wordprocessingDrawing" xmlns:w10="urn:schemas-microsoft-com:office:word" xmlns:w="http://schemas.openxmlformats.org/wordprocessingml/2006/main" xmlns:w14="http://schemas.microsoft.com/office/word/2010/wordml" xmlns:w15="http://schemas.microsoft.com/office/word/2012/wordml" xmlns:w16se="http://schemas.microsoft.com/office/word/2015/wordml/symex" xmlns:wpg="http://schemas.microsoft.com/office/word/2010/wordprocessingGroup" xmlns:wpi="http://schemas.microsoft.com/office/word/2010/wordprocessingInk" xmlns:wne="http://schemas.microsoft.com/office/word/2006/wordml" xmlns:wps="http://schemas.microsoft.com/office/word/2010/wordprocessingShape" mc:Ignorable="w14 w15 w16se wp14">
+<w:document xmlns:wpc="http://schemas.microsoft.com/office/word/2010/wordprocessingCanvas" xmlns:cx="http://schemas.microsoft.com/office/drawing/2014/chartex" xmlns:cx1="http://schemas.microsoft.com/office/drawing/2015/9/8/chartex" xmlns:cx2="http://schemas.microsoft.com/office/drawing/2015/10/21/chartex" xmlns:cx3="http://schemas.microsoft.com/office/drawing/2016/5/9/chartex" xmlns:cx4="http://schemas.microsoft.com/office/drawing/2016/5/10/chartex" xmlns:cx5="http://schemas.microsoft.com/office/drawing/2016/5/11/chartex" xmlns:cx6="http://schemas.microsoft.com/office/drawing/2016/5/12/chartex" xmlns:cx7="http://schemas.microsoft.com/office/drawing/2016/5/13/chartex" xmlns:cx8="http://schemas.microsoft.com/office/drawing/2016/5/14/chartex" xmlns:mc="http://schemas.openxmlformats.org/markup-compatibility/2006" xmlns:aink="http://schemas.microsoft.com/office/drawing/2016/ink" xmlns:am3d="http://schemas.microsoft.com/office/drawing/2017/model3d" xmlns:o="urn:schemas-microsoft-com:office:office" xmlns:r="http://schemas.openxmlformats.org/officeDocument/2006/relationships" xmlns:m="http://schemas.openxmlformats.org/officeDocument/2006/math" xmlns:v="urn:schemas-microsoft-com:vml" xmlns:wp14="http://schemas.microsoft.com/office/word/2010/wordprocessingDrawing" xmlns:wp="http://schemas.openxmlformats.org/drawingml/2006/wordprocessingDrawing" xmlns:w10="urn:schemas-microsoft-com:office:word" xmlns:w="http://schemas.openxmlformats.org/wordprocessingml/2006/main" xmlns:w14="http://schemas.microsoft.com/office/word/2010/wordml" xmlns:w15="http://schemas.microsoft.com/office/word/2012/wordml" xmlns:w16cex="http://schemas.microsoft.com/office/word/2018/wordml/cex" xmlns:w16cid="http://schemas.microsoft.com/office/word/2016/wordml/cid" xmlns:w16="http://schemas.microsoft.com/office/word/2018/wordml" xmlns:w16se="http://schemas.microsoft.com/office/word/2015/wordml/symex" xmlns:wpg="http://schemas.microsoft.com/office/word/2010/wordprocessingGroup" xmlns:wpi="http://schemas.microsoft.com/office/word/2010/wordprocessingInk" xmlns:wne="http://schemas.microsoft.com/office/word/2006/wordml" xmlns:wps="http://schemas.microsoft.com/office/word/2010/wordprocessingShape" mc:Ignorable="w14 w15 w16se w16cid w16 w16cex wp14">
   <w:body>
     <w:p>
-      <w:r>
-        <w:t xml:space="preserve">Grupo: Caio, </w:t>
+      <w:pPr>
+        <w:ind w:left="360"/>
+      </w:pPr>
+      <w:r>
+        <w:rPr>
+          <w:noProof/>
+        </w:rPr>
+        <w:drawing>
+          <wp:anchor distT="0" distB="0" distL="114300" distR="114300" simplePos="0" relativeHeight="251658240" behindDoc="0" locked="0" layoutInCell="1" allowOverlap="1" wp14:anchorId="32E7D38B" wp14:editId="677AB252">
+            <wp:simplePos x="0" y="0"/>
+            <wp:positionH relativeFrom="column">
+              <wp:posOffset>-3810</wp:posOffset>
+            </wp:positionH>
+            <wp:positionV relativeFrom="paragraph">
+              <wp:posOffset>71755</wp:posOffset>
+            </wp:positionV>
+            <wp:extent cx="1943100" cy="1714500"/>
+            <wp:effectExtent l="0" t="0" r="0" b="0"/>
+            <wp:wrapSquare wrapText="right"/>
+            <wp:docPr id="1" name="Picture 1" descr="Logo&#10;&#10;Description automatically generated"/>
+            <wp:cNvGraphicFramePr>
+              <a:graphicFrameLocks xmlns:a="http://schemas.openxmlformats.org/drawingml/2006/main" noChangeAspect="1"/>
+            </wp:cNvGraphicFramePr>
+            <a:graphic xmlns:a="http://schemas.openxmlformats.org/drawingml/2006/main">
+              <a:graphicData uri="http://schemas.openxmlformats.org/drawingml/2006/picture">
+                <pic:pic xmlns:pic="http://schemas.openxmlformats.org/drawingml/2006/picture">
+                  <pic:nvPicPr>
+                    <pic:cNvPr id="1" name="Picture 1" descr="Logo&#10;&#10;Description automatically generated"/>
+                    <pic:cNvPicPr/>
+                  </pic:nvPicPr>
+                  <pic:blipFill rotWithShape="1">
+                    <a:blip r:embed="rId5" cstate="print">
+                      <a:extLst>
+                        <a:ext uri="{28A0092B-C50C-407E-A947-70E740481C1C}">
+                          <a14:useLocalDpi xmlns:a14="http://schemas.microsoft.com/office/drawing/2010/main" val="0"/>
+                        </a:ext>
+                      </a:extLst>
+                    </a:blip>
+                    <a:srcRect t="3922" b="7843"/>
+                    <a:stretch/>
+                  </pic:blipFill>
+                  <pic:spPr bwMode="auto">
+                    <a:xfrm>
+                      <a:off x="0" y="0"/>
+                      <a:ext cx="1943100" cy="1714500"/>
+                    </a:xfrm>
+                    <a:prstGeom prst="rect">
+                      <a:avLst/>
+                    </a:prstGeom>
+                    <a:ln>
+                      <a:noFill/>
+                    </a:ln>
+                    <a:extLst>
+                      <a:ext uri="{53640926-AAD7-44D8-BBD7-CCE9431645EC}">
+                        <a14:shadowObscured xmlns:a14="http://schemas.microsoft.com/office/drawing/2010/main"/>
+                      </a:ext>
+                    </a:extLst>
+                  </pic:spPr>
+                </pic:pic>
+              </a:graphicData>
+            </a:graphic>
+            <wp14:sizeRelH relativeFrom="margin">
+              <wp14:pctWidth>0</wp14:pctWidth>
+            </wp14:sizeRelH>
+            <wp14:sizeRelV relativeFrom="margin">
+              <wp14:pctHeight>0</wp14:pctHeight>
+            </wp14:sizeRelV>
+          </wp:anchor>
+        </w:drawing>
+      </w:r>
+    </w:p>
+    <w:p>
+      <w:pPr>
+        <w:ind w:right="-406"/>
+        <w:rPr>
+          <w:rFonts w:ascii="Consolas" w:hAnsi="Consolas"/>
+          <w:b/>
+          <w:bCs/>
+        </w:rPr>
+      </w:pPr>
+      <w:r>
+        <w:rPr>
+          <w:rFonts w:ascii="Consolas" w:hAnsi="Consolas"/>
+          <w:b/>
+          <w:bCs/>
+        </w:rPr>
+        <w:t>PROJETO INTEGRADOR</w:t>
+      </w:r>
+      <w:r>
+        <w:rPr>
+          <w:rFonts w:ascii="Consolas" w:hAnsi="Consolas"/>
+          <w:b/>
+          <w:bCs/>
+        </w:rPr>
+        <w:t xml:space="preserve"> / </w:t>
+      </w:r>
+      <w:r>
+        <w:rPr>
+          <w:rFonts w:ascii="Consolas" w:hAnsi="Consolas"/>
+          <w:b/>
+          <w:bCs/>
+        </w:rPr>
+        <w:t>GENERATION BRASIL</w:t>
+      </w:r>
+    </w:p>
+    <w:p>
+      <w:pPr>
+        <w:ind w:right="-406"/>
+        <w:rPr>
+          <w:rFonts w:ascii="Consolas" w:hAnsi="Consolas"/>
+          <w:b/>
+          <w:bCs/>
+        </w:rPr>
+      </w:pPr>
+      <w:r>
+        <w:rPr>
+          <w:rFonts w:ascii="Consolas" w:hAnsi="Consolas"/>
+          <w:b/>
+          <w:bCs/>
+        </w:rPr>
+        <w:t>Membros</w:t>
+      </w:r>
+      <w:r>
+        <w:rPr>
+          <w:rFonts w:ascii="Consolas" w:hAnsi="Consolas"/>
+          <w:b/>
+          <w:bCs/>
+        </w:rPr>
+        <w:t xml:space="preserve"> da equipe</w:t>
+      </w:r>
+      <w:r>
+        <w:rPr>
+          <w:rFonts w:ascii="Consolas" w:hAnsi="Consolas"/>
+          <w:b/>
+          <w:bCs/>
+        </w:rPr>
+        <w:t xml:space="preserve"> e cargos</w:t>
+      </w:r>
+      <w:r>
+        <w:rPr>
+          <w:rFonts w:ascii="Consolas" w:hAnsi="Consolas"/>
+          <w:b/>
+          <w:bCs/>
+        </w:rPr>
+        <w:t xml:space="preserve"> </w:t>
+      </w:r>
+      <w:r>
+        <w:rPr>
+          <w:rFonts w:ascii="Consolas" w:hAnsi="Consolas"/>
+          <w:b/>
+          <w:bCs/>
+        </w:rPr>
+        <w:t>(04/12/2020)</w:t>
+      </w:r>
+      <w:r>
+        <w:rPr>
+          <w:rFonts w:ascii="Consolas" w:hAnsi="Consolas"/>
+          <w:b/>
+          <w:bCs/>
+        </w:rPr>
+        <w:t>:</w:t>
+      </w:r>
+    </w:p>
+    <w:p>
+      <w:pPr>
+        <w:ind w:right="-406"/>
+        <w:rPr>
+          <w:rFonts w:ascii="Consolas" w:hAnsi="Consolas"/>
+          <w:b/>
+          <w:bCs/>
+        </w:rPr>
+      </w:pPr>
+      <w:r>
+        <w:rPr>
+          <w:rFonts w:ascii="Consolas" w:hAnsi="Consolas"/>
+          <w:b/>
+          <w:bCs/>
+        </w:rPr>
+        <w:t>- Gerente: Leonardo Silva</w:t>
+      </w:r>
+    </w:p>
+    <w:p>
+      <w:pPr>
+        <w:ind w:right="-406"/>
+        <w:rPr>
+          <w:rFonts w:ascii="Consolas" w:hAnsi="Consolas"/>
+          <w:b/>
+          <w:bCs/>
+        </w:rPr>
+      </w:pPr>
+      <w:r>
+        <w:rPr>
+          <w:rFonts w:ascii="Consolas" w:hAnsi="Consolas"/>
+          <w:b/>
+          <w:bCs/>
+        </w:rPr>
+        <w:t xml:space="preserve">- Coordenadores: Vitor </w:t>
       </w:r>
       <w:proofErr w:type="spellStart"/>
       <w:r>
-        <w:t>Erci</w:t>
+        <w:rPr>
+          <w:rFonts w:ascii="Consolas" w:hAnsi="Consolas"/>
+          <w:b/>
+          <w:bCs/>
+        </w:rPr>
+        <w:t>Cutri</w:t>
       </w:r>
       <w:proofErr w:type="spellEnd"/>
       <w:r>
-        <w:t xml:space="preserve">, Leo, </w:t>
+        <w:rPr>
+          <w:rFonts w:ascii="Consolas" w:hAnsi="Consolas"/>
+          <w:b/>
+          <w:bCs/>
+        </w:rPr>
+        <w:t xml:space="preserve"> e</w:t>
+      </w:r>
+      <w:r>
+        <w:rPr>
+          <w:rFonts w:ascii="Consolas" w:hAnsi="Consolas"/>
+          <w:b/>
+          <w:bCs/>
+        </w:rPr>
+        <w:t xml:space="preserve"> Erci</w:t>
+      </w:r>
+      <w:r>
+        <w:rPr>
+          <w:rFonts w:ascii="Consolas" w:hAnsi="Consolas"/>
+          <w:b/>
+          <w:bCs/>
+        </w:rPr>
+        <w:t>lia Dantas</w:t>
+      </w:r>
+    </w:p>
+    <w:p>
+      <w:pPr>
+        <w:ind w:right="-406"/>
+        <w:rPr>
+          <w:rFonts w:ascii="Consolas" w:hAnsi="Consolas"/>
+          <w:b/>
+          <w:bCs/>
+          <w:sz w:val="20"/>
+          <w:szCs w:val="20"/>
+        </w:rPr>
+      </w:pPr>
+      <w:r>
+        <w:rPr>
+          <w:rFonts w:ascii="Consolas" w:hAnsi="Consolas"/>
+          <w:b/>
+          <w:bCs/>
+        </w:rPr>
+        <w:t xml:space="preserve">- Desenvolvedores: Caio </w:t>
       </w:r>
       <w:proofErr w:type="spellStart"/>
       <w:r>
-        <w:t>Lukinhas</w:t>
+        <w:rPr>
+          <w:rFonts w:ascii="Consolas" w:hAnsi="Consolas"/>
+          <w:b/>
+          <w:bCs/>
+        </w:rPr>
+        <w:t>Tairone</w:t>
       </w:r>
       <w:proofErr w:type="spellEnd"/>
       <w:r>
-        <w:t xml:space="preserve"> e </w:t>
-      </w:r>
+        <w:rPr>
+          <w:rFonts w:ascii="Consolas" w:hAnsi="Consolas"/>
+          <w:b/>
+          <w:bCs/>
+        </w:rPr>
+        <w:t xml:space="preserve"> e Lucas Chagas</w:t>
+      </w:r>
+    </w:p>
+    <w:p>
+      <w:pPr>
+        <w:rPr>
+          <w:rFonts w:ascii="Consolas" w:hAnsi="Consolas"/>
+          <w:b/>
+          <w:bCs/>
+          <w:i/>
+          <w:iCs/>
+          <w:u w:val="single"/>
+        </w:rPr>
+      </w:pPr>
+    </w:p>
+    <w:p>
+      <w:pPr>
+        <w:rPr>
+          <w:rFonts w:ascii="Consolas" w:hAnsi="Consolas"/>
+          <w:b/>
+          <w:bCs/>
+          <w:i/>
+          <w:iCs/>
+          <w:u w:val="single"/>
+        </w:rPr>
+      </w:pPr>
+      <w:r>
+        <w:rPr>
+          <w:rFonts w:ascii="Consolas" w:hAnsi="Consolas"/>
+          <w:b/>
+          <w:bCs/>
+          <w:i/>
+          <w:iCs/>
+          <w:u w:val="single"/>
+        </w:rPr>
+        <w:t>M</w:t>
+      </w:r>
+      <w:r>
+        <w:rPr>
+          <w:rFonts w:ascii="Consolas" w:hAnsi="Consolas"/>
+          <w:b/>
+          <w:bCs/>
+          <w:i/>
+          <w:iCs/>
+          <w:u w:val="single"/>
+        </w:rPr>
+        <w:t>otivo das escolhas dos atributos das tabelas</w:t>
+      </w:r>
+      <w:r>
+        <w:rPr>
+          <w:rFonts w:ascii="Consolas" w:hAnsi="Consolas"/>
+          <w:b/>
+          <w:bCs/>
+          <w:i/>
+          <w:iCs/>
+          <w:u w:val="single"/>
+        </w:rPr>
+        <w:t>:</w:t>
+      </w:r>
+    </w:p>
+    <w:p>
+      <w:pPr>
+        <w:rPr>
+          <w:rFonts w:ascii="Consolas" w:hAnsi="Consolas"/>
+        </w:rPr>
+      </w:pPr>
       <w:proofErr w:type="spellStart"/>
       <w:r>
-        <w:t>Vitin</w:t>
+        <w:rPr>
+          <w:rFonts w:ascii="Consolas" w:hAnsi="Consolas"/>
+          <w:b/>
+          <w:bCs/>
+        </w:rPr>
+        <w:t>Tb_Tema</w:t>
       </w:r>
       <w:proofErr w:type="spellEnd"/>
-    </w:p>
-    <w:p/>
-    <w:p>
-      <w:r>
-        <w:t>Motivo das escolhas dos atributos das tabelas.</w:t>
-      </w:r>
-    </w:p>
-    <w:p>
-      <w:proofErr w:type="spellStart"/>
-      <w:r>
-        <w:t>Tb_Tema</w:t>
-      </w:r>
-      <w:proofErr w:type="spellEnd"/>
-      <w:r>
-        <w:t xml:space="preserve">: Os temas serão </w:t>
-      </w:r>
-      <w:r>
-        <w:t>opções</w:t>
-      </w:r>
-      <w:r>
+      <w:r>
+        <w:rPr>
+          <w:rFonts w:ascii="Consolas" w:hAnsi="Consolas"/>
+          <w:b/>
+          <w:bCs/>
+        </w:rPr>
+        <w:t>:</w:t>
+      </w:r>
+      <w:r>
+        <w:rPr>
+          <w:rFonts w:ascii="Consolas" w:hAnsi="Consolas"/>
+        </w:rPr>
+        <w:t xml:space="preserve"> Os temas serão </w:t>
+      </w:r>
+      <w:r>
+        <w:rPr>
+          <w:rFonts w:ascii="Consolas" w:hAnsi="Consolas"/>
+        </w:rPr>
+        <w:t>opç</w:t>
+      </w:r>
+      <w:r>
+        <w:rPr>
+          <w:rFonts w:ascii="Consolas" w:hAnsi="Consolas" w:cs="Cambria"/>
+        </w:rPr>
+        <w:t>õ</w:t>
+      </w:r>
+      <w:r>
+        <w:rPr>
+          <w:rFonts w:ascii="Consolas" w:hAnsi="Consolas"/>
+        </w:rPr>
+        <w:t>es</w:t>
+      </w:r>
+      <w:r>
+        <w:rPr>
+          <w:rFonts w:ascii="Consolas" w:hAnsi="Consolas"/>
+        </w:rPr>
         <w:t xml:space="preserve"> de forma booleana.</w:t>
       </w:r>
     </w:p>
     <w:p>
       <w:pPr>
-        <w:pStyle w:val="PargrafodaLista"/>
+        <w:pStyle w:val="ListParagraph"/>
         <w:numPr>
           <w:ilvl w:val="0"/>
           <w:numId w:val="1"/>
         </w:numPr>
+        <w:rPr>
+          <w:rFonts w:ascii="Consolas" w:hAnsi="Consolas"/>
+        </w:rPr>
       </w:pPr>
       <w:proofErr w:type="spellStart"/>
       <w:r>
-        <w:t>Processo</w:t>
-      </w:r>
-      <w:proofErr w:type="gramStart"/>
-      <w:r>
-        <w:t>_Seletivo</w:t>
+        <w:rPr>
+          <w:rFonts w:ascii="Consolas" w:hAnsi="Consolas"/>
+        </w:rPr>
+        <w:t>Processo_Seletivo</w:t>
       </w:r>
       <w:proofErr w:type="spellEnd"/>
-      <w:proofErr w:type="gramEnd"/>
-      <w:r>
-        <w:t>: A organização anunciará informações sobre o processo seletivo que ocorrerá em breve.</w:t>
-      </w:r>
-    </w:p>
-    <w:p>
-      <w:pPr>
-        <w:pStyle w:val="PargrafodaLista"/>
+      <w:r>
+        <w:rPr>
+          <w:rFonts w:ascii="Consolas" w:hAnsi="Consolas"/>
+        </w:rPr>
+        <w:t>: A organização anunciará informaç</w:t>
+      </w:r>
+      <w:r>
+        <w:rPr>
+          <w:rFonts w:ascii="Consolas" w:hAnsi="Consolas" w:cs="Cambria"/>
+        </w:rPr>
+        <w:t>õ</w:t>
+      </w:r>
+      <w:r>
+        <w:rPr>
+          <w:rFonts w:ascii="Consolas" w:hAnsi="Consolas"/>
+        </w:rPr>
+        <w:t>es sobre o processo seletivo que ocorrer</w:t>
+      </w:r>
+      <w:r>
+        <w:rPr>
+          <w:rFonts w:ascii="Consolas" w:hAnsi="Consolas" w:cs="ELEGANT TYPEWRITER"/>
+        </w:rPr>
+        <w:t>á</w:t>
+      </w:r>
+      <w:r>
+        <w:rPr>
+          <w:rFonts w:ascii="Consolas" w:hAnsi="Consolas"/>
+        </w:rPr>
+        <w:t xml:space="preserve"> em breve.</w:t>
+      </w:r>
+    </w:p>
+    <w:p>
+      <w:pPr>
+        <w:pStyle w:val="ListParagraph"/>
         <w:numPr>
           <w:ilvl w:val="0"/>
           <w:numId w:val="1"/>
         </w:numPr>
-      </w:pPr>
-      <w:r>
+        <w:rPr>
+          <w:rFonts w:ascii="Consolas" w:hAnsi="Consolas"/>
+        </w:rPr>
+      </w:pPr>
+      <w:r>
+        <w:rPr>
+          <w:rFonts w:ascii="Consolas" w:hAnsi="Consolas"/>
+        </w:rPr>
         <w:t xml:space="preserve">Eventos: A organização anunciará eventos, como: </w:t>
       </w:r>
       <w:proofErr w:type="spellStart"/>
       <w:r>
+        <w:rPr>
+          <w:rFonts w:ascii="Consolas" w:hAnsi="Consolas"/>
+        </w:rPr>
         <w:t>Hackatons</w:t>
       </w:r>
       <w:proofErr w:type="spellEnd"/>
       <w:r>
+        <w:rPr>
+          <w:rFonts w:ascii="Consolas" w:hAnsi="Consolas"/>
+        </w:rPr>
         <w:t>, Palestras, Encontros, etc.</w:t>
       </w:r>
     </w:p>
     <w:p>
       <w:pPr>
-        <w:pStyle w:val="PargrafodaLista"/>
+        <w:pStyle w:val="ListParagraph"/>
         <w:numPr>
           <w:ilvl w:val="0"/>
           <w:numId w:val="1"/>
         </w:numPr>
-      </w:pPr>
-      <w:r>
-        <w:t xml:space="preserve">Noticia: A organização anunciará assuntos em geral (notícias, projetos inovadores, e </w:t>
+        <w:rPr>
+          <w:rFonts w:ascii="Consolas" w:hAnsi="Consolas"/>
+        </w:rPr>
+      </w:pPr>
+      <w:r>
+        <w:rPr>
+          <w:rFonts w:ascii="Consolas" w:hAnsi="Consolas"/>
+        </w:rPr>
+        <w:t>Notícia</w:t>
+      </w:r>
+      <w:r>
+        <w:rPr>
+          <w:rFonts w:ascii="Consolas" w:hAnsi="Consolas"/>
+        </w:rPr>
+        <w:t xml:space="preserve">: A organização anunciará assuntos em geral (notícias, projetos inovadores, e </w:t>
       </w:r>
       <w:proofErr w:type="spellStart"/>
       <w:r>
+        <w:rPr>
+          <w:rFonts w:ascii="Consolas" w:hAnsi="Consolas"/>
+        </w:rPr>
         <w:t>etc</w:t>
       </w:r>
       <w:proofErr w:type="spellEnd"/>
       <w:r>
+        <w:rPr>
+          <w:rFonts w:ascii="Consolas" w:hAnsi="Consolas"/>
+        </w:rPr>
         <w:t>).</w:t>
       </w:r>
     </w:p>
     <w:p>
+      <w:pPr>
+        <w:rPr>
+          <w:rFonts w:ascii="Consolas" w:hAnsi="Consolas"/>
+        </w:rPr>
+      </w:pPr>
       <w:proofErr w:type="spellStart"/>
       <w:r>
+        <w:rPr>
+          <w:rFonts w:ascii="Consolas" w:hAnsi="Consolas"/>
+          <w:b/>
+          <w:bCs/>
+        </w:rPr>
         <w:t>Tb_Instituição</w:t>
       </w:r>
       <w:proofErr w:type="spellEnd"/>
       <w:r>
-        <w:t>: Dados importantes sobre a instituição.</w:t>
-      </w:r>
-    </w:p>
-    <w:p>
-      <w:pPr>
-        <w:pStyle w:val="PargrafodaLista"/>
+        <w:rPr>
+          <w:rFonts w:ascii="Consolas" w:hAnsi="Consolas"/>
+          <w:b/>
+          <w:bCs/>
+        </w:rPr>
+        <w:t>:</w:t>
+      </w:r>
+      <w:r>
+        <w:rPr>
+          <w:rFonts w:ascii="Consolas" w:hAnsi="Consolas"/>
+        </w:rPr>
+        <w:t xml:space="preserve"> Dados importantes sobre a instituição.</w:t>
+      </w:r>
+    </w:p>
+    <w:p>
+      <w:pPr>
+        <w:pStyle w:val="ListParagraph"/>
         <w:numPr>
           <w:ilvl w:val="0"/>
           <w:numId w:val="2"/>
         </w:numPr>
-      </w:pPr>
-      <w:r>
+        <w:rPr>
+          <w:rFonts w:ascii="Consolas" w:hAnsi="Consolas"/>
+        </w:rPr>
+      </w:pPr>
+      <w:r>
+        <w:rPr>
+          <w:rFonts w:ascii="Consolas" w:hAnsi="Consolas"/>
+        </w:rPr>
         <w:t>Nome: Nome da instituição.</w:t>
       </w:r>
     </w:p>
     <w:p>
       <w:pPr>
-        <w:pStyle w:val="PargrafodaLista"/>
+        <w:pStyle w:val="ListParagraph"/>
         <w:numPr>
           <w:ilvl w:val="0"/>
           <w:numId w:val="2"/>
         </w:numPr>
-      </w:pPr>
-      <w:r>
+        <w:rPr>
+          <w:rFonts w:ascii="Consolas" w:hAnsi="Consolas"/>
+        </w:rPr>
+      </w:pPr>
+      <w:r>
+        <w:rPr>
+          <w:rFonts w:ascii="Consolas" w:hAnsi="Consolas"/>
+        </w:rPr>
         <w:t>E-mail: E-mail que será feito o cadastro na plataforma.</w:t>
       </w:r>
     </w:p>
     <w:p>
       <w:pPr>
-        <w:pStyle w:val="PargrafodaLista"/>
+        <w:pStyle w:val="ListParagraph"/>
         <w:numPr>
           <w:ilvl w:val="0"/>
           <w:numId w:val="2"/>
         </w:numPr>
-      </w:pPr>
-      <w:r>
+        <w:rPr>
+          <w:rFonts w:ascii="Consolas" w:hAnsi="Consolas"/>
+        </w:rPr>
+      </w:pPr>
+      <w:r>
+        <w:rPr>
+          <w:rFonts w:ascii="Consolas" w:hAnsi="Consolas"/>
+        </w:rPr>
         <w:t>Senha: Senha de cadastro.</w:t>
       </w:r>
     </w:p>
     <w:p>
       <w:pPr>
-        <w:pStyle w:val="PargrafodaLista"/>
+        <w:pStyle w:val="ListParagraph"/>
         <w:numPr>
           <w:ilvl w:val="0"/>
           <w:numId w:val="2"/>
         </w:numPr>
-      </w:pPr>
-      <w:r>
+        <w:rPr>
+          <w:rFonts w:ascii="Consolas" w:hAnsi="Consolas"/>
+        </w:rPr>
+      </w:pPr>
+      <w:r>
+        <w:rPr>
+          <w:rFonts w:ascii="Consolas" w:hAnsi="Consolas"/>
+        </w:rPr>
         <w:t>Descrição: Breve descrição da instituição como, valores, objetivos e etc.</w:t>
       </w:r>
     </w:p>
     <w:p>
       <w:pPr>
-        <w:pStyle w:val="PargrafodaLista"/>
+        <w:pStyle w:val="ListParagraph"/>
         <w:numPr>
           <w:ilvl w:val="0"/>
           <w:numId w:val="2"/>
         </w:numPr>
-      </w:pPr>
-      <w:r>
+        <w:rPr>
+          <w:rFonts w:ascii="Consolas" w:hAnsi="Consolas"/>
+        </w:rPr>
+      </w:pPr>
+      <w:r>
+        <w:rPr>
+          <w:rFonts w:ascii="Consolas" w:hAnsi="Consolas"/>
+        </w:rPr>
         <w:t>Cidades: Lugares em que a instituição atua.</w:t>
       </w:r>
     </w:p>
     <w:p>
       <w:pPr>
-        <w:pStyle w:val="PargrafodaLista"/>
+        <w:pStyle w:val="ListParagraph"/>
         <w:numPr>
           <w:ilvl w:val="0"/>
           <w:numId w:val="2"/>
         </w:numPr>
+        <w:rPr>
+          <w:rFonts w:ascii="Consolas" w:hAnsi="Consolas"/>
+        </w:rPr>
       </w:pPr>
       <w:proofErr w:type="spellStart"/>
       <w:r>
+        <w:rPr>
+          <w:rFonts w:ascii="Consolas" w:hAnsi="Consolas"/>
+        </w:rPr>
         <w:t>Hackaton</w:t>
       </w:r>
       <w:proofErr w:type="spellEnd"/>
       <w:r>
+        <w:rPr>
+          <w:rFonts w:ascii="Consolas" w:hAnsi="Consolas"/>
+        </w:rPr>
         <w:t xml:space="preserve">: Se tem </w:t>
       </w:r>
       <w:proofErr w:type="spellStart"/>
       <w:r>
+        <w:rPr>
+          <w:rFonts w:ascii="Consolas" w:hAnsi="Consolas"/>
+        </w:rPr>
         <w:t>hackaton</w:t>
       </w:r>
       <w:proofErr w:type="spellEnd"/>
       <w:r>
+        <w:rPr>
+          <w:rFonts w:ascii="Consolas" w:hAnsi="Consolas"/>
+        </w:rPr>
         <w:t xml:space="preserve"> ou não.</w:t>
       </w:r>
     </w:p>
     <w:p>
       <w:pPr>
-        <w:pStyle w:val="PargrafodaLista"/>
+        <w:pStyle w:val="ListParagraph"/>
         <w:numPr>
           <w:ilvl w:val="0"/>
           <w:numId w:val="2"/>
         </w:numPr>
+        <w:rPr>
+          <w:rFonts w:ascii="Consolas" w:hAnsi="Consolas"/>
+        </w:rPr>
       </w:pPr>
       <w:proofErr w:type="spellStart"/>
       <w:r>
+        <w:rPr>
+          <w:rFonts w:ascii="Consolas" w:hAnsi="Consolas"/>
+        </w:rPr>
         <w:t>Idade_Min</w:t>
       </w:r>
       <w:proofErr w:type="spellEnd"/>
       <w:r>
-        <w:t xml:space="preserve">: Idade mínima que será como </w:t>
-      </w:r>
-      <w:proofErr w:type="spellStart"/>
-      <w:proofErr w:type="gramStart"/>
-      <w:r>
-        <w:t>pré</w:t>
-      </w:r>
-      <w:proofErr w:type="spellEnd"/>
-      <w:r>
-        <w:t xml:space="preserve"> requisito</w:t>
-      </w:r>
-      <w:proofErr w:type="gramEnd"/>
-      <w:r>
-        <w:t xml:space="preserve"> da inscrição do participante.</w:t>
-      </w:r>
-    </w:p>
-    <w:p>
-      <w:pPr>
-        <w:pStyle w:val="PargrafodaLista"/>
+        <w:rPr>
+          <w:rFonts w:ascii="Consolas" w:hAnsi="Consolas"/>
+        </w:rPr>
+        <w:t>: Idade mínima que será como pré requisito da inscrição do participante.</w:t>
+      </w:r>
+    </w:p>
+    <w:p>
+      <w:pPr>
+        <w:pStyle w:val="ListParagraph"/>
         <w:numPr>
           <w:ilvl w:val="0"/>
           <w:numId w:val="2"/>
         </w:numPr>
+        <w:rPr>
+          <w:rFonts w:ascii="Consolas" w:hAnsi="Consolas"/>
+        </w:rPr>
       </w:pPr>
       <w:proofErr w:type="spellStart"/>
       <w:r>
+        <w:rPr>
+          <w:rFonts w:ascii="Consolas" w:hAnsi="Consolas"/>
+        </w:rPr>
         <w:t>Idade_Max</w:t>
       </w:r>
       <w:proofErr w:type="spellEnd"/>
       <w:r>
-        <w:t xml:space="preserve">: Idade máxima que será como </w:t>
-      </w:r>
-      <w:proofErr w:type="spellStart"/>
-      <w:proofErr w:type="gramStart"/>
-      <w:r>
-        <w:t>pré</w:t>
-      </w:r>
-      <w:proofErr w:type="spellEnd"/>
-      <w:r>
-        <w:t xml:space="preserve"> requisito</w:t>
-      </w:r>
-      <w:proofErr w:type="gramEnd"/>
-      <w:r>
-        <w:t xml:space="preserve"> da inscrição do participante.</w:t>
-      </w:r>
-    </w:p>
-    <w:p>
-      <w:pPr>
-        <w:pStyle w:val="PargrafodaLista"/>
+        <w:rPr>
+          <w:rFonts w:ascii="Consolas" w:hAnsi="Consolas"/>
+        </w:rPr>
+        <w:t>: Idade máxima que será como pré requisito da inscrição do participante.</w:t>
+      </w:r>
+    </w:p>
+    <w:p>
+      <w:pPr>
+        <w:pStyle w:val="ListParagraph"/>
         <w:numPr>
           <w:ilvl w:val="0"/>
           <w:numId w:val="2"/>
         </w:numPr>
-      </w:pPr>
-      <w:r>
-        <w:t>Gênero: Feminino (</w:t>
-      </w:r>
-      <w:proofErr w:type="spellStart"/>
-      <w:r>
-        <w:t>Cis</w:t>
-      </w:r>
-      <w:proofErr w:type="spellEnd"/>
-      <w:r>
-        <w:t>/</w:t>
-      </w:r>
-      <w:proofErr w:type="spellStart"/>
-      <w:r>
-        <w:t>Trans</w:t>
-      </w:r>
-      <w:proofErr w:type="spellEnd"/>
-      <w:r>
-        <w:t>), Masculino (</w:t>
-      </w:r>
-      <w:proofErr w:type="spellStart"/>
-      <w:r>
-        <w:t>Cis</w:t>
-      </w:r>
-      <w:proofErr w:type="spellEnd"/>
-      <w:r>
-        <w:t>/</w:t>
-      </w:r>
-      <w:proofErr w:type="spellStart"/>
-      <w:r>
-        <w:t>Trans</w:t>
-      </w:r>
-      <w:proofErr w:type="spellEnd"/>
-      <w:r>
-        <w:t>), “Prefiro não identificar”, que poderá ser um dos requisitos do participante.</w:t>
-      </w:r>
-    </w:p>
-    <w:p>
-      <w:pPr>
-        <w:pStyle w:val="PargrafodaLista"/>
+        <w:rPr>
+          <w:rFonts w:ascii="Consolas" w:hAnsi="Consolas"/>
+        </w:rPr>
+      </w:pPr>
+      <w:r>
+        <w:rPr>
+          <w:rFonts w:ascii="Consolas" w:hAnsi="Consolas"/>
+        </w:rPr>
+        <w:t>Gênero: Feminino (Cis/Trans), Masculino (Cis/Trans), “Prefiro não identificar”, que poderá ser um dos requisitos do participante.</w:t>
+      </w:r>
+    </w:p>
+    <w:p>
+      <w:pPr>
+        <w:pStyle w:val="ListParagraph"/>
         <w:numPr>
           <w:ilvl w:val="0"/>
           <w:numId w:val="2"/>
         </w:numPr>
-      </w:pPr>
-      <w:r>
-        <w:t>Escolaridade Mínima: Ensino médio (completo, incompleto), Ensino Técnico (</w:t>
-      </w:r>
-      <w:r>
-        <w:t>completo, incompleto</w:t>
-      </w:r>
-      <w:r>
-        <w:t>) e Ensino Superior (</w:t>
-      </w:r>
-      <w:r>
-        <w:t>completo, incompleto</w:t>
-      </w:r>
-      <w:r>
-        <w:t xml:space="preserve">), </w:t>
-      </w:r>
-      <w:r>
-        <w:t>que poderá ser um dos requisitos do participante.</w:t>
-      </w:r>
-    </w:p>
-    <w:p>
-      <w:pPr>
-        <w:pStyle w:val="PargrafodaLista"/>
+        <w:rPr>
+          <w:rFonts w:ascii="Consolas" w:hAnsi="Consolas"/>
+        </w:rPr>
+      </w:pPr>
+      <w:r>
+        <w:rPr>
+          <w:rFonts w:ascii="Consolas" w:hAnsi="Consolas"/>
+        </w:rPr>
+        <w:t>Escolaridade Mínima: Ensino médio (completo, incompleto), Ensino Técnico (completo, incompleto) e Ensino Superior (completo, incompleto), que poderá ser um dos requisitos do participante.</w:t>
+      </w:r>
+    </w:p>
+    <w:p>
+      <w:pPr>
+        <w:pStyle w:val="ListParagraph"/>
         <w:numPr>
           <w:ilvl w:val="0"/>
           <w:numId w:val="2"/>
         </w:numPr>
-      </w:pPr>
-      <w:r>
+        <w:rPr>
+          <w:rFonts w:ascii="Consolas" w:hAnsi="Consolas"/>
+        </w:rPr>
+      </w:pPr>
+      <w:r>
+        <w:rPr>
+          <w:rFonts w:ascii="Consolas" w:hAnsi="Consolas"/>
+        </w:rPr>
         <w:t>Presencial: Requer participação do aluno presencial ou não.</w:t>
       </w:r>
     </w:p>
     <w:p>
       <w:pPr>
-        <w:pStyle w:val="PargrafodaLista"/>
+        <w:pStyle w:val="ListParagraph"/>
         <w:numPr>
           <w:ilvl w:val="0"/>
           <w:numId w:val="2"/>
         </w:numPr>
-      </w:pPr>
-      <w:r>
+        <w:rPr>
+          <w:rFonts w:ascii="Consolas" w:hAnsi="Consolas"/>
+        </w:rPr>
+      </w:pPr>
+      <w:r>
+        <w:rPr>
+          <w:rFonts w:ascii="Consolas" w:hAnsi="Consolas"/>
+        </w:rPr>
         <w:t>EAD: Requer participação do aluno online ou não.</w:t>
       </w:r>
     </w:p>
     <w:p>
+      <w:pPr>
+        <w:rPr>
+          <w:rFonts w:ascii="Consolas" w:hAnsi="Consolas"/>
+          <w:b/>
+          <w:bCs/>
+        </w:rPr>
+      </w:pPr>
       <w:proofErr w:type="spellStart"/>
       <w:r>
+        <w:rPr>
+          <w:rFonts w:ascii="Consolas" w:hAnsi="Consolas"/>
+          <w:b/>
+          <w:bCs/>
+        </w:rPr>
         <w:t>Tb_Postagem</w:t>
       </w:r>
       <w:proofErr w:type="spellEnd"/>
       <w:r>
+        <w:rPr>
+          <w:rFonts w:ascii="Consolas" w:hAnsi="Consolas"/>
+          <w:b/>
+          <w:bCs/>
+        </w:rPr>
         <w:t>:</w:t>
       </w:r>
     </w:p>
     <w:p>
       <w:pPr>
-        <w:pStyle w:val="PargrafodaLista"/>
+        <w:pStyle w:val="ListParagraph"/>
         <w:numPr>
           <w:ilvl w:val="0"/>
           <w:numId w:val="3"/>
         </w:numPr>
+        <w:rPr>
+          <w:rFonts w:ascii="Consolas" w:hAnsi="Consolas"/>
+        </w:rPr>
       </w:pPr>
       <w:proofErr w:type="spellStart"/>
       <w:r>
+        <w:rPr>
+          <w:rFonts w:ascii="Consolas" w:hAnsi="Consolas"/>
+        </w:rPr>
         <w:t>Id_Instituição</w:t>
       </w:r>
       <w:proofErr w:type="spellEnd"/>
       <w:r>
+        <w:rPr>
+          <w:rFonts w:ascii="Consolas" w:hAnsi="Consolas"/>
+        </w:rPr>
         <w:t>: Identificação de qual instituição está fazendo a postagem.</w:t>
       </w:r>
     </w:p>
     <w:p>
       <w:pPr>
-        <w:pStyle w:val="PargrafodaLista"/>
+        <w:pStyle w:val="ListParagraph"/>
         <w:numPr>
           <w:ilvl w:val="0"/>
           <w:numId w:val="3"/>
         </w:numPr>
+        <w:rPr>
+          <w:rFonts w:ascii="Consolas" w:hAnsi="Consolas"/>
+        </w:rPr>
       </w:pPr>
       <w:proofErr w:type="spellStart"/>
       <w:r>
+        <w:rPr>
+          <w:rFonts w:ascii="Consolas" w:hAnsi="Consolas"/>
+        </w:rPr>
         <w:t>Id_Tema</w:t>
       </w:r>
       <w:proofErr w:type="spellEnd"/>
       <w:r>
+        <w:rPr>
+          <w:rFonts w:ascii="Consolas" w:hAnsi="Consolas"/>
+        </w:rPr>
         <w:t>: Identificar o tema que será postado.</w:t>
       </w:r>
     </w:p>
     <w:p>
       <w:pPr>
-        <w:pStyle w:val="PargrafodaLista"/>
+        <w:pStyle w:val="ListParagraph"/>
         <w:numPr>
           <w:ilvl w:val="0"/>
           <w:numId w:val="3"/>
         </w:numPr>
+        <w:rPr>
+          <w:rFonts w:ascii="Consolas" w:hAnsi="Consolas"/>
+        </w:rPr>
       </w:pPr>
       <w:proofErr w:type="spellStart"/>
       <w:r>
+        <w:rPr>
+          <w:rFonts w:ascii="Consolas" w:hAnsi="Consolas"/>
+        </w:rPr>
         <w:t>Conteudo</w:t>
       </w:r>
       <w:proofErr w:type="spellEnd"/>
       <w:r>
+        <w:rPr>
+          <w:rFonts w:ascii="Consolas" w:hAnsi="Consolas"/>
+        </w:rPr>
         <w:t xml:space="preserve">: </w:t>
       </w:r>
       <w:r>
+        <w:rPr>
+          <w:rFonts w:ascii="Consolas" w:hAnsi="Consolas"/>
+        </w:rPr>
         <w:t>Conteúdo da postagem que estará sendo feito.</w:t>
       </w:r>
     </w:p>
     <w:p>
       <w:pPr>
-        <w:pStyle w:val="PargrafodaLista"/>
+        <w:pStyle w:val="ListParagraph"/>
         <w:numPr>
           <w:ilvl w:val="0"/>
           <w:numId w:val="3"/>
         </w:numPr>
-      </w:pPr>
-      <w:r>
+        <w:rPr>
+          <w:rFonts w:ascii="Consolas" w:hAnsi="Consolas"/>
+        </w:rPr>
+      </w:pPr>
+      <w:r>
+        <w:rPr>
+          <w:rFonts w:ascii="Consolas" w:hAnsi="Consolas"/>
+        </w:rPr>
         <w:t>Enviar: Indicativo de publicar a postagem ou não.</w:t>
       </w:r>
     </w:p>
     <w:p>
       <w:pPr>
-        <w:pStyle w:val="PargrafodaLista"/>
+        <w:pStyle w:val="ListParagraph"/>
         <w:numPr>
           <w:ilvl w:val="0"/>
           <w:numId w:val="3"/>
         </w:numPr>
-      </w:pPr>
-      <w:r>
+        <w:rPr>
+          <w:rFonts w:ascii="Consolas" w:hAnsi="Consolas"/>
+        </w:rPr>
+      </w:pPr>
+      <w:r>
+        <w:rPr>
+          <w:rFonts w:ascii="Consolas" w:hAnsi="Consolas"/>
+        </w:rPr>
+        <w:lastRenderedPageBreak/>
         <w:t>Editar: Indicativo se a postagem será editada.</w:t>
       </w:r>
     </w:p>
     <w:p>
       <w:pPr>
-        <w:pStyle w:val="PargrafodaLista"/>
+        <w:pStyle w:val="ListParagraph"/>
         <w:numPr>
           <w:ilvl w:val="0"/>
           <w:numId w:val="3"/>
         </w:numPr>
-      </w:pPr>
-      <w:r>
+        <w:rPr>
+          <w:rFonts w:ascii="Consolas" w:hAnsi="Consolas"/>
+        </w:rPr>
+      </w:pPr>
+      <w:r>
+        <w:rPr>
+          <w:rFonts w:ascii="Consolas" w:hAnsi="Consolas"/>
+        </w:rPr>
         <w:t>Deletar: Indicativo se a postagem será deletada.</w:t>
       </w:r>
     </w:p>
-    <w:p>
-      <w:bookmarkStart w:id="0" w:name="_GoBack"/>
-      <w:bookmarkEnd w:id="0"/>
-    </w:p>
+    <w:p/>
     <w:sectPr>
       <w:pgSz w:w="11906" w:h="16838"/>
       <w:pgMar w:top="1417" w:right="1701" w:bottom="1417" w:left="1701" w:header="708" w:footer="708" w:gutter="0"/>
@@ -477,7 +969,7 @@
 </file>
 
 <file path=word/numbering.xml><?xml version="1.0" encoding="utf-8"?>
-<w:numbering xmlns:wpc="http://schemas.microsoft.com/office/word/2010/wordprocessingCanvas" xmlns:cx="http://schemas.microsoft.com/office/drawing/2014/chartex" xmlns:cx1="http://schemas.microsoft.com/office/drawing/2015/9/8/chartex" xmlns:mc="http://schemas.openxmlformats.org/markup-compatibility/2006" xmlns:o="urn:schemas-microsoft-com:office:office" xmlns:r="http://schemas.openxmlformats.org/officeDocument/2006/relationships" xmlns:m="http://schemas.openxmlformats.org/officeDocument/2006/math" xmlns:v="urn:schemas-microsoft-com:vml" xmlns:wp14="http://schemas.microsoft.com/office/word/2010/wordprocessingDrawing" xmlns:wp="http://schemas.openxmlformats.org/drawingml/2006/wordprocessingDrawing" xmlns:w10="urn:schemas-microsoft-com:office:word" xmlns:w="http://schemas.openxmlformats.org/wordprocessingml/2006/main" xmlns:w14="http://schemas.microsoft.com/office/word/2010/wordml" xmlns:w15="http://schemas.microsoft.com/office/word/2012/wordml" xmlns:w16se="http://schemas.microsoft.com/office/word/2015/wordml/symex" xmlns:wpg="http://schemas.microsoft.com/office/word/2010/wordprocessingGroup" xmlns:wpi="http://schemas.microsoft.com/office/word/2010/wordprocessingInk" xmlns:wne="http://schemas.microsoft.com/office/word/2006/wordml" xmlns:wps="http://schemas.microsoft.com/office/word/2010/wordprocessingShape" mc:Ignorable="w14 w15 w16se wp14">
+<w:numbering xmlns:wpc="http://schemas.microsoft.com/office/word/2010/wordprocessingCanvas" xmlns:cx="http://schemas.microsoft.com/office/drawing/2014/chartex" xmlns:cx1="http://schemas.microsoft.com/office/drawing/2015/9/8/chartex" xmlns:cx2="http://schemas.microsoft.com/office/drawing/2015/10/21/chartex" xmlns:cx3="http://schemas.microsoft.com/office/drawing/2016/5/9/chartex" xmlns:cx4="http://schemas.microsoft.com/office/drawing/2016/5/10/chartex" xmlns:cx5="http://schemas.microsoft.com/office/drawing/2016/5/11/chartex" xmlns:cx6="http://schemas.microsoft.com/office/drawing/2016/5/12/chartex" xmlns:cx7="http://schemas.microsoft.com/office/drawing/2016/5/13/chartex" xmlns:cx8="http://schemas.microsoft.com/office/drawing/2016/5/14/chartex" xmlns:mc="http://schemas.openxmlformats.org/markup-compatibility/2006" xmlns:aink="http://schemas.microsoft.com/office/drawing/2016/ink" xmlns:am3d="http://schemas.microsoft.com/office/drawing/2017/model3d" xmlns:o="urn:schemas-microsoft-com:office:office" xmlns:r="http://schemas.openxmlformats.org/officeDocument/2006/relationships" xmlns:m="http://schemas.openxmlformats.org/officeDocument/2006/math" xmlns:v="urn:schemas-microsoft-com:vml" xmlns:wp14="http://schemas.microsoft.com/office/word/2010/wordprocessingDrawing" xmlns:wp="http://schemas.openxmlformats.org/drawingml/2006/wordprocessingDrawing" xmlns:w10="urn:schemas-microsoft-com:office:word" xmlns:w="http://schemas.openxmlformats.org/wordprocessingml/2006/main" xmlns:w14="http://schemas.microsoft.com/office/word/2010/wordml" xmlns:w15="http://schemas.microsoft.com/office/word/2012/wordml" xmlns:w16cex="http://schemas.microsoft.com/office/word/2018/wordml/cex" xmlns:w16cid="http://schemas.microsoft.com/office/word/2016/wordml/cid" xmlns:w16="http://schemas.microsoft.com/office/word/2018/wordml" xmlns:w16se="http://schemas.microsoft.com/office/word/2015/wordml/symex" xmlns:wpg="http://schemas.microsoft.com/office/word/2010/wordprocessingGroup" xmlns:wpi="http://schemas.microsoft.com/office/word/2010/wordprocessingInk" xmlns:wne="http://schemas.microsoft.com/office/word/2006/wordml" xmlns:wps="http://schemas.microsoft.com/office/word/2010/wordprocessingShape" mc:Ignorable="w14 w15 w16se w16cid w16 w16cex wp14">
   <w:abstractNum w:abstractNumId="0" w15:restartNumberingAfterBreak="0">
     <w:nsid w:val="408D262B"/>
     <w:multiLevelType w:val="hybridMultilevel"/>
@@ -830,7 +1322,7 @@
 </file>
 
 <file path=word/styles.xml><?xml version="1.0" encoding="utf-8"?>
-<w:styles xmlns:mc="http://schemas.openxmlformats.org/markup-compatibility/2006" xmlns:r="http://schemas.openxmlformats.org/officeDocument/2006/relationships" xmlns:w="http://schemas.openxmlformats.org/wordprocessingml/2006/main" xmlns:w14="http://schemas.microsoft.com/office/word/2010/wordml" xmlns:w15="http://schemas.microsoft.com/office/word/2012/wordml" xmlns:w16se="http://schemas.microsoft.com/office/word/2015/wordml/symex" mc:Ignorable="w14 w15 w16se">
+<w:styles xmlns:mc="http://schemas.openxmlformats.org/markup-compatibility/2006" xmlns:r="http://schemas.openxmlformats.org/officeDocument/2006/relationships" xmlns:w="http://schemas.openxmlformats.org/wordprocessingml/2006/main" xmlns:w14="http://schemas.microsoft.com/office/word/2010/wordml" xmlns:w15="http://schemas.microsoft.com/office/word/2012/wordml" xmlns:w16cex="http://schemas.microsoft.com/office/word/2018/wordml/cex" xmlns:w16cid="http://schemas.microsoft.com/office/word/2016/wordml/cid" xmlns:w16="http://schemas.microsoft.com/office/word/2018/wordml" xmlns:w16se="http://schemas.microsoft.com/office/word/2015/wordml/symex" mc:Ignorable="w14 w15 w16se w16cid w16 w16cex">
   <w:docDefaults>
     <w:rPrDefault>
       <w:rPr>
@@ -846,7 +1338,7 @@
       </w:pPr>
     </w:pPrDefault>
   </w:docDefaults>
-  <w:latentStyles w:defLockedState="0" w:defUIPriority="99" w:defSemiHidden="0" w:defUnhideWhenUsed="0" w:defQFormat="0" w:count="371">
+  <w:latentStyles w:defLockedState="0" w:defUIPriority="99" w:defSemiHidden="0" w:defUnhideWhenUsed="0" w:defQFormat="0" w:count="376">
     <w:lsdException w:name="Normal" w:uiPriority="0" w:qFormat="1"/>
     <w:lsdException w:name="heading 1" w:uiPriority="9" w:qFormat="1"/>
     <w:lsdException w:name="heading 2" w:semiHidden="1" w:uiPriority="9" w:unhideWhenUsed="1" w:qFormat="1"/>
@@ -952,7 +1444,6 @@
     <w:lsdException w:name="HTML Sample" w:semiHidden="1" w:unhideWhenUsed="1"/>
     <w:lsdException w:name="HTML Typewriter" w:semiHidden="1" w:unhideWhenUsed="1"/>
     <w:lsdException w:name="HTML Variable" w:semiHidden="1" w:unhideWhenUsed="1"/>
-    <w:lsdException w:name="Normal Table" w:semiHidden="1" w:unhideWhenUsed="1"/>
     <w:lsdException w:name="annotation subject" w:semiHidden="1" w:unhideWhenUsed="1"/>
     <w:lsdException w:name="No List" w:semiHidden="1" w:unhideWhenUsed="1"/>
     <w:lsdException w:name="Outline List 1" w:semiHidden="1" w:unhideWhenUsed="1"/>
@@ -995,11 +1486,8 @@
     <w:lsdException w:name="Table Contemporary" w:semiHidden="1" w:unhideWhenUsed="1"/>
     <w:lsdException w:name="Table Elegant" w:semiHidden="1" w:unhideWhenUsed="1"/>
     <w:lsdException w:name="Table Professional" w:semiHidden="1" w:unhideWhenUsed="1"/>
-    <w:lsdException w:name="Table Subtle 1" w:semiHidden="1" w:unhideWhenUsed="1"/>
     <w:lsdException w:name="Table Subtle 2" w:semiHidden="1" w:unhideWhenUsed="1"/>
     <w:lsdException w:name="Table Web 1" w:semiHidden="1" w:unhideWhenUsed="1"/>
-    <w:lsdException w:name="Table Web 2" w:semiHidden="1" w:unhideWhenUsed="1"/>
-    <w:lsdException w:name="Table Web 3" w:semiHidden="1" w:unhideWhenUsed="1"/>
     <w:lsdException w:name="Balloon Text" w:semiHidden="1" w:unhideWhenUsed="1"/>
     <w:lsdException w:name="Table Grid" w:uiPriority="39"/>
     <w:lsdException w:name="Table Theme" w:semiHidden="1" w:unhideWhenUsed="1"/>
@@ -1218,18 +1706,23 @@
     <w:lsdException w:name="List Table 5 Dark Accent 6" w:uiPriority="50"/>
     <w:lsdException w:name="List Table 6 Colorful Accent 6" w:uiPriority="51"/>
     <w:lsdException w:name="List Table 7 Colorful Accent 6" w:uiPriority="52"/>
+    <w:lsdException w:name="Mention" w:semiHidden="1" w:unhideWhenUsed="1"/>
+    <w:lsdException w:name="Smart Hyperlink" w:semiHidden="1" w:unhideWhenUsed="1"/>
+    <w:lsdException w:name="Hashtag" w:semiHidden="1" w:unhideWhenUsed="1"/>
+    <w:lsdException w:name="Unresolved Mention" w:semiHidden="1" w:unhideWhenUsed="1"/>
+    <w:lsdException w:name="Smart Link" w:semiHidden="1" w:unhideWhenUsed="1"/>
   </w:latentStyles>
   <w:style w:type="paragraph" w:default="1" w:styleId="Normal">
     <w:name w:val="Normal"/>
     <w:qFormat/>
   </w:style>
-  <w:style w:type="character" w:default="1" w:styleId="Fontepargpadro">
+  <w:style w:type="character" w:default="1" w:styleId="DefaultParagraphFont">
     <w:name w:val="Default Paragraph Font"/>
     <w:uiPriority w:val="1"/>
     <w:semiHidden/>
     <w:unhideWhenUsed/>
   </w:style>
-  <w:style w:type="table" w:default="1" w:styleId="Tabelanormal">
+  <w:style w:type="table" w:default="1" w:styleId="TableNormal">
     <w:name w:val="Normal Table"/>
     <w:uiPriority w:val="99"/>
     <w:semiHidden/>
@@ -1244,13 +1737,13 @@
       </w:tblCellMar>
     </w:tblPr>
   </w:style>
-  <w:style w:type="numbering" w:default="1" w:styleId="Semlista">
+  <w:style w:type="numbering" w:default="1" w:styleId="NoList">
     <w:name w:val="No List"/>
     <w:uiPriority w:val="99"/>
     <w:semiHidden/>
     <w:unhideWhenUsed/>
   </w:style>
-  <w:style w:type="paragraph" w:styleId="PargrafodaLista">
+  <w:style w:type="paragraph" w:styleId="ListParagraph">
     <w:name w:val="List Paragraph"/>
     <w:basedOn w:val="Normal"/>
     <w:uiPriority w:val="34"/>

</xml_diff>